<commit_message>
some functions (change user, check books, check profile from BD)
</commit_message>
<xml_diff>
--- a/docs/Chegodaev_Projection.docx
+++ b/docs/Chegodaev_Projection.docx
@@ -48,6 +48,7 @@
           <w:rFonts w:eastAsia="Times New Roman" w:cs="Times New Roman"/>
           <w:color w:val="000000"/>
           <w:szCs w:val="36"/>
+          <w:lang w:val="en-US"/>
         </w:rPr>
       </w:pPr>
     </w:p>
@@ -3884,7 +3885,7 @@
       <w:tr>
         <w:tc>
           <w:tcPr>
-            <w:tcW w:w="3114" w:type="dxa"/>
+            <w:tcW w:w="2909" w:type="dxa"/>
             <w:vAlign w:val="center"/>
           </w:tcPr>
           <w:p>
@@ -3912,7 +3913,7 @@
         </w:tc>
         <w:tc>
           <w:tcPr>
-            <w:tcW w:w="2268" w:type="dxa"/>
+            <w:tcW w:w="2135" w:type="dxa"/>
             <w:vAlign w:val="center"/>
           </w:tcPr>
           <w:p>
@@ -3940,7 +3941,7 @@
         </w:tc>
         <w:tc>
           <w:tcPr>
-            <w:tcW w:w="1626" w:type="dxa"/>
+            <w:tcW w:w="1524" w:type="dxa"/>
             <w:vAlign w:val="center"/>
           </w:tcPr>
           <w:p>
@@ -3968,7 +3969,7 @@
         </w:tc>
         <w:tc>
           <w:tcPr>
-            <w:tcW w:w="2336" w:type="dxa"/>
+            <w:tcW w:w="2777" w:type="dxa"/>
             <w:vAlign w:val="center"/>
           </w:tcPr>
           <w:p>
@@ -3998,7 +3999,7 @@
       <w:tr>
         <w:tc>
           <w:tcPr>
-            <w:tcW w:w="3114" w:type="dxa"/>
+            <w:tcW w:w="2909" w:type="dxa"/>
             <w:vAlign w:val="center"/>
           </w:tcPr>
           <w:p>
@@ -4021,7 +4022,7 @@
         </w:tc>
         <w:tc>
           <w:tcPr>
-            <w:tcW w:w="2268" w:type="dxa"/>
+            <w:tcW w:w="2135" w:type="dxa"/>
             <w:vAlign w:val="center"/>
           </w:tcPr>
           <w:p>
@@ -4044,7 +4045,7 @@
         </w:tc>
         <w:tc>
           <w:tcPr>
-            <w:tcW w:w="1626" w:type="dxa"/>
+            <w:tcW w:w="1524" w:type="dxa"/>
             <w:vAlign w:val="center"/>
           </w:tcPr>
           <w:p>
@@ -4060,7 +4061,7 @@
         </w:tc>
         <w:tc>
           <w:tcPr>
-            <w:tcW w:w="2336" w:type="dxa"/>
+            <w:tcW w:w="2777" w:type="dxa"/>
             <w:vAlign w:val="center"/>
           </w:tcPr>
           <w:p>
@@ -4078,7 +4079,7 @@
       <w:tr>
         <w:tc>
           <w:tcPr>
-            <w:tcW w:w="3114" w:type="dxa"/>
+            <w:tcW w:w="2909" w:type="dxa"/>
             <w:vAlign w:val="center"/>
           </w:tcPr>
           <w:p>
@@ -4101,7 +4102,7 @@
         </w:tc>
         <w:tc>
           <w:tcPr>
-            <w:tcW w:w="2268" w:type="dxa"/>
+            <w:tcW w:w="2135" w:type="dxa"/>
             <w:vAlign w:val="center"/>
           </w:tcPr>
           <w:p>
@@ -4124,7 +4125,7 @@
         </w:tc>
         <w:tc>
           <w:tcPr>
-            <w:tcW w:w="1626" w:type="dxa"/>
+            <w:tcW w:w="1524" w:type="dxa"/>
             <w:vAlign w:val="center"/>
           </w:tcPr>
           <w:p>
@@ -4141,7 +4142,7 @@
         </w:tc>
         <w:tc>
           <w:tcPr>
-            <w:tcW w:w="2336" w:type="dxa"/>
+            <w:tcW w:w="2777" w:type="dxa"/>
             <w:vAlign w:val="center"/>
           </w:tcPr>
           <w:p>
@@ -4159,7 +4160,7 @@
       <w:tr>
         <w:tc>
           <w:tcPr>
-            <w:tcW w:w="3114" w:type="dxa"/>
+            <w:tcW w:w="2909" w:type="dxa"/>
             <w:vAlign w:val="center"/>
           </w:tcPr>
           <w:p>
@@ -4197,7 +4198,7 @@
         </w:tc>
         <w:tc>
           <w:tcPr>
-            <w:tcW w:w="2268" w:type="dxa"/>
+            <w:tcW w:w="2135" w:type="dxa"/>
             <w:vAlign w:val="center"/>
           </w:tcPr>
           <w:p>
@@ -4221,7 +4222,7 @@
         </w:tc>
         <w:tc>
           <w:tcPr>
-            <w:tcW w:w="1626" w:type="dxa"/>
+            <w:tcW w:w="1524" w:type="dxa"/>
             <w:vAlign w:val="center"/>
           </w:tcPr>
           <w:p>
@@ -4237,7 +4238,7 @@
         </w:tc>
         <w:tc>
           <w:tcPr>
-            <w:tcW w:w="2336" w:type="dxa"/>
+            <w:tcW w:w="2777" w:type="dxa"/>
             <w:vAlign w:val="center"/>
           </w:tcPr>
           <w:p>
@@ -4255,7 +4256,7 @@
       <w:tr>
         <w:tc>
           <w:tcPr>
-            <w:tcW w:w="3114" w:type="dxa"/>
+            <w:tcW w:w="2909" w:type="dxa"/>
             <w:vAlign w:val="center"/>
           </w:tcPr>
           <w:p>
@@ -4294,7 +4295,7 @@
         </w:tc>
         <w:tc>
           <w:tcPr>
-            <w:tcW w:w="2268" w:type="dxa"/>
+            <w:tcW w:w="2135" w:type="dxa"/>
             <w:vAlign w:val="center"/>
           </w:tcPr>
           <w:p>
@@ -4317,7 +4318,7 @@
         </w:tc>
         <w:tc>
           <w:tcPr>
-            <w:tcW w:w="1626" w:type="dxa"/>
+            <w:tcW w:w="1524" w:type="dxa"/>
             <w:vAlign w:val="center"/>
           </w:tcPr>
           <w:p>
@@ -4334,7 +4335,7 @@
         </w:tc>
         <w:tc>
           <w:tcPr>
-            <w:tcW w:w="2336" w:type="dxa"/>
+            <w:tcW w:w="2777" w:type="dxa"/>
             <w:vAlign w:val="center"/>
           </w:tcPr>
           <w:p>
@@ -4353,7 +4354,7 @@
       <w:tr>
         <w:tc>
           <w:tcPr>
-            <w:tcW w:w="3114" w:type="dxa"/>
+            <w:tcW w:w="2909" w:type="dxa"/>
             <w:vAlign w:val="center"/>
           </w:tcPr>
           <w:p>
@@ -4370,13 +4371,13 @@
                 <w:sz w:val="24"/>
                 <w:szCs w:val="24"/>
               </w:rPr>
-              <w:t>Описание</w:t>
-            </w:r>
-          </w:p>
-        </w:tc>
-        <w:tc>
-          <w:tcPr>
-            <w:tcW w:w="2268" w:type="dxa"/>
+              <w:t>Рейтинг</w:t>
+            </w:r>
+          </w:p>
+        </w:tc>
+        <w:tc>
+          <w:tcPr>
+            <w:tcW w:w="2135" w:type="dxa"/>
             <w:vAlign w:val="center"/>
           </w:tcPr>
           <w:p>
@@ -4393,13 +4394,13 @@
                 <w:sz w:val="24"/>
                 <w:szCs w:val="24"/>
               </w:rPr>
-              <w:t>Текстовой</w:t>
-            </w:r>
-          </w:p>
-        </w:tc>
-        <w:tc>
-          <w:tcPr>
-            <w:tcW w:w="1626" w:type="dxa"/>
+              <w:t>Числовой</w:t>
+            </w:r>
+          </w:p>
+        </w:tc>
+        <w:tc>
+          <w:tcPr>
+            <w:tcW w:w="1524" w:type="dxa"/>
             <w:vAlign w:val="center"/>
           </w:tcPr>
           <w:p>
@@ -4416,7 +4417,7 @@
         </w:tc>
         <w:tc>
           <w:tcPr>
-            <w:tcW w:w="2336" w:type="dxa"/>
+            <w:tcW w:w="2777" w:type="dxa"/>
             <w:vAlign w:val="center"/>
           </w:tcPr>
           <w:p>
@@ -4435,7 +4436,7 @@
       <w:tr>
         <w:tc>
           <w:tcPr>
-            <w:tcW w:w="3114" w:type="dxa"/>
+            <w:tcW w:w="2909" w:type="dxa"/>
             <w:vAlign w:val="center"/>
           </w:tcPr>
           <w:p>
@@ -4451,13 +4452,93 @@
                 <w:sz w:val="24"/>
                 <w:szCs w:val="24"/>
               </w:rPr>
+              <w:t>Описание</w:t>
+            </w:r>
+          </w:p>
+        </w:tc>
+        <w:tc>
+          <w:tcPr>
+            <w:tcW w:w="2135" w:type="dxa"/>
+            <w:vAlign w:val="center"/>
+          </w:tcPr>
+          <w:p>
+            <w:pPr>
+              <w:spacing w:line="360" w:lineRule="auto"/>
+              <w:rPr>
+                <w:sz w:val="24"/>
+                <w:szCs w:val="24"/>
+              </w:rPr>
+            </w:pPr>
+            <w:r>
+              <w:rPr>
+                <w:sz w:val="24"/>
+                <w:szCs w:val="24"/>
+              </w:rPr>
+              <w:t>Текстовой</w:t>
+            </w:r>
+          </w:p>
+        </w:tc>
+        <w:tc>
+          <w:tcPr>
+            <w:tcW w:w="1524" w:type="dxa"/>
+            <w:vAlign w:val="center"/>
+          </w:tcPr>
+          <w:p>
+            <w:pPr>
+              <w:spacing w:line="360" w:lineRule="auto"/>
+              <w:rPr>
+                <w:rFonts w:cs="Times New Roman"/>
+                <w:sz w:val="24"/>
+                <w:szCs w:val="24"/>
+                <w:lang w:val="en-US"/>
+              </w:rPr>
+            </w:pPr>
+          </w:p>
+        </w:tc>
+        <w:tc>
+          <w:tcPr>
+            <w:tcW w:w="2777" w:type="dxa"/>
+            <w:vAlign w:val="center"/>
+          </w:tcPr>
+          <w:p>
+            <w:pPr>
+              <w:spacing w:line="360" w:lineRule="auto"/>
+              <w:rPr>
+                <w:rFonts w:cs="Times New Roman"/>
+                <w:sz w:val="24"/>
+                <w:szCs w:val="24"/>
+                <w:lang w:val="en-US"/>
+              </w:rPr>
+            </w:pPr>
+          </w:p>
+        </w:tc>
+      </w:tr>
+      <w:tr>
+        <w:tc>
+          <w:tcPr>
+            <w:tcW w:w="2909" w:type="dxa"/>
+            <w:vAlign w:val="center"/>
+          </w:tcPr>
+          <w:p>
+            <w:pPr>
+              <w:spacing w:line="360" w:lineRule="auto"/>
+              <w:rPr>
+                <w:sz w:val="24"/>
+                <w:szCs w:val="24"/>
+              </w:rPr>
+            </w:pPr>
+            <w:r>
+              <w:rPr>
+                <w:sz w:val="24"/>
+                <w:szCs w:val="24"/>
+              </w:rPr>
               <w:t>Доступность</w:t>
             </w:r>
           </w:p>
         </w:tc>
         <w:tc>
           <w:tcPr>
-            <w:tcW w:w="2268" w:type="dxa"/>
+            <w:tcW w:w="2135" w:type="dxa"/>
             <w:vAlign w:val="center"/>
           </w:tcPr>
           <w:p>
@@ -4480,7 +4561,7 @@
         </w:tc>
         <w:tc>
           <w:tcPr>
-            <w:tcW w:w="1626" w:type="dxa"/>
+            <w:tcW w:w="1524" w:type="dxa"/>
             <w:vAlign w:val="center"/>
           </w:tcPr>
           <w:p>
@@ -4497,7 +4578,7 @@
         </w:tc>
         <w:tc>
           <w:tcPr>
-            <w:tcW w:w="2336" w:type="dxa"/>
+            <w:tcW w:w="2777" w:type="dxa"/>
             <w:vAlign w:val="center"/>
           </w:tcPr>
           <w:p>
@@ -5556,6 +5637,7 @@
                 <w:sz w:val="24"/>
                 <w:szCs w:val="24"/>
               </w:rPr>
+              <w:lastRenderedPageBreak/>
               <w:t>Наименование параметра</w:t>
             </w:r>
           </w:p>
@@ -5669,7 +5751,6 @@
                 <w:sz w:val="24"/>
                 <w:szCs w:val="24"/>
               </w:rPr>
-              <w:lastRenderedPageBreak/>
               <w:t>ID жанра</w:t>
             </w:r>
           </w:p>
@@ -7818,6 +7899,7 @@
           <w:rFonts w:cs="Times New Roman"/>
           <w:szCs w:val="28"/>
         </w:rPr>
+        <w:lastRenderedPageBreak/>
         <w:t>Созда</w:t>
       </w:r>
       <w:r>
@@ -7936,7 +8018,6 @@
           <w:rFonts w:cs="Times New Roman"/>
           <w:szCs w:val="28"/>
         </w:rPr>
-        <w:lastRenderedPageBreak/>
         <w:t xml:space="preserve">Таблица </w:t>
       </w:r>
       <w:r>
@@ -8686,6 +8767,7 @@
           <w:rFonts w:cs="Times New Roman"/>
           <w:szCs w:val="28"/>
         </w:rPr>
+        <w:lastRenderedPageBreak/>
         <w:t>Рисунок 1</w:t>
       </w:r>
       <w:r>
@@ -8739,14 +8821,12 @@
           <w:rFonts w:cs="Times New Roman"/>
           <w:noProof/>
           <w:szCs w:val="28"/>
-          <w:lang w:val="en-US"/>
-        </w:rPr>
-        <w:lastRenderedPageBreak/>
+        </w:rPr>
         <w:drawing>
-          <wp:inline distT="0" distB="0" distL="0" distR="0" wp14:anchorId="1564F144" wp14:editId="517E2A92">
-            <wp:extent cx="5940425" cy="4983480"/>
-            <wp:effectExtent l="0" t="0" r="3175" b="7620"/>
-            <wp:docPr id="1056136822" name="Рисунок 1"/>
+          <wp:inline distT="0" distB="0" distL="0" distR="0" wp14:anchorId="1E230126" wp14:editId="2AD332F0">
+            <wp:extent cx="5940425" cy="4933950"/>
+            <wp:effectExtent l="0" t="0" r="3175" b="0"/>
+            <wp:docPr id="1888157646" name="Рисунок 1"/>
             <wp:cNvGraphicFramePr>
               <a:graphicFrameLocks xmlns:a="http://schemas.openxmlformats.org/drawingml/2006/main" noChangeAspect="1"/>
             </wp:cNvGraphicFramePr>
@@ -8754,7 +8834,7 @@
               <a:graphicData uri="http://schemas.openxmlformats.org/drawingml/2006/picture">
                 <pic:pic xmlns:pic="http://schemas.openxmlformats.org/drawingml/2006/picture">
                   <pic:nvPicPr>
-                    <pic:cNvPr id="1056136822" name=""/>
+                    <pic:cNvPr id="1888157646" name=""/>
                     <pic:cNvPicPr/>
                   </pic:nvPicPr>
                   <pic:blipFill>
@@ -8766,7 +8846,7 @@
                   <pic:spPr>
                     <a:xfrm>
                       <a:off x="0" y="0"/>
-                      <a:ext cx="5940425" cy="4983480"/>
+                      <a:ext cx="5940425" cy="4933950"/>
                     </a:xfrm>
                     <a:prstGeom prst="rect">
                       <a:avLst/>
@@ -9004,6 +9084,9 @@
         <w:jc w:val="center"/>
       </w:pPr>
       <w:r>
+        <w:rPr>
+          <w:noProof/>
+        </w:rPr>
         <w:drawing>
           <wp:inline distT="0" distB="0" distL="0" distR="0" wp14:anchorId="45776698" wp14:editId="10F32CB9">
             <wp:extent cx="5940425" cy="2497455"/>
@@ -9060,6 +9143,9 @@
         <w:jc w:val="center"/>
       </w:pPr>
       <w:r>
+        <w:rPr>
+          <w:noProof/>
+        </w:rPr>
         <w:lastRenderedPageBreak/>
         <w:drawing>
           <wp:inline distT="0" distB="0" distL="0" distR="0" wp14:anchorId="21BCD9F1" wp14:editId="6D2DB2A8">
@@ -9347,6 +9433,7 @@
       </w:pPr>
       <w:r>
         <w:rPr>
+          <w:noProof/>
           <w:lang w:val="en-US"/>
         </w:rPr>
         <w:drawing>

</xml_diff>